<commit_message>
Add crud User to Backend
</commit_message>
<xml_diff>
--- a/ТЗ.docx
+++ b/ТЗ.docx
@@ -6,141 +6,76 @@
       <w:pPr>
         <w:rPr>
           <w:rFonts w:ascii="Arial Narrow" w:hAnsi="Arial Narrow"/>
-          <w:b/>
-          <w:sz w:val="28"/>
-          <w:szCs w:val="28"/>
-        </w:rPr>
-      </w:pPr>
-      <w:r>
-        <w:rPr>
-          <w:rFonts w:ascii="Arial Narrow" w:hAnsi="Arial Narrow"/>
-          <w:b/>
-          <w:sz w:val="28"/>
-          <w:szCs w:val="28"/>
-        </w:rPr>
-        <w:t>Исходные:</w:t>
-      </w:r>
-    </w:p>
-    <w:p>
-      <w:pPr>
-        <w:rPr>
-          <w:rFonts w:ascii="Arial Narrow" w:hAnsi="Arial Narrow"/>
-          <w:sz w:val="28"/>
-          <w:szCs w:val="28"/>
-        </w:rPr>
-      </w:pPr>
-      <w:r>
-        <w:rPr>
-          <w:rFonts w:ascii="Arial Narrow" w:hAnsi="Arial Narrow"/>
-          <w:i/>
-          <w:sz w:val="28"/>
-          <w:szCs w:val="28"/>
-        </w:rPr>
-        <w:t>База</w:t>
-      </w:r>
-      <w:r>
-        <w:rPr>
-          <w:rFonts w:ascii="Arial Narrow" w:hAnsi="Arial Narrow"/>
-          <w:i/>
-          <w:sz w:val="28"/>
-          <w:szCs w:val="28"/>
-        </w:rPr>
-        <w:t xml:space="preserve"> </w:t>
-      </w:r>
-      <w:r>
-        <w:rPr>
-          <w:rFonts w:ascii="Arial Narrow" w:hAnsi="Arial Narrow"/>
-          <w:i/>
-          <w:sz w:val="28"/>
-          <w:szCs w:val="28"/>
-        </w:rPr>
-        <w:t>данных</w:t>
-      </w:r>
-      <w:r>
-        <w:rPr>
-          <w:rFonts w:ascii="Arial Narrow" w:hAnsi="Arial Narrow"/>
-          <w:sz w:val="28"/>
-          <w:szCs w:val="28"/>
-        </w:rPr>
-        <w:t xml:space="preserve">  </w:t>
-      </w:r>
-      <w:r>
-        <w:rPr>
-          <w:rFonts w:ascii="Arial Narrow" w:hAnsi="Arial Narrow"/>
-          <w:sz w:val="28"/>
-          <w:szCs w:val="28"/>
-          <w:lang w:val="en-US"/>
-        </w:rPr>
-        <w:t>MS</w:t>
-      </w:r>
-      <w:r>
-        <w:rPr>
-          <w:rFonts w:ascii="Arial Narrow" w:hAnsi="Arial Narrow"/>
-          <w:sz w:val="28"/>
-          <w:szCs w:val="28"/>
-        </w:rPr>
-        <w:t xml:space="preserve"> </w:t>
-      </w:r>
-      <w:r>
-        <w:rPr>
-          <w:rFonts w:ascii="Arial Narrow" w:hAnsi="Arial Narrow"/>
-          <w:sz w:val="28"/>
-          <w:szCs w:val="28"/>
-          <w:lang w:val="en-US"/>
-        </w:rPr>
-        <w:t>SQL</w:t>
-      </w:r>
-      <w:r>
-        <w:rPr>
-          <w:rFonts w:ascii="Arial Narrow" w:hAnsi="Arial Narrow"/>
-          <w:sz w:val="28"/>
-          <w:szCs w:val="28"/>
-        </w:rPr>
-        <w:t xml:space="preserve"> – </w:t>
-      </w:r>
-      <w:r>
-        <w:rPr>
-          <w:rFonts w:ascii="Arial Narrow" w:hAnsi="Arial Narrow"/>
-          <w:sz w:val="28"/>
-          <w:szCs w:val="28"/>
-          <w:lang w:val="en-US"/>
-        </w:rPr>
-        <w:t>ControlRemote</w:t>
-      </w:r>
-    </w:p>
-    <w:p>
-      <w:pPr>
-        <w:rPr>
-          <w:rFonts w:ascii="Arial Narrow" w:hAnsi="Arial Narrow"/>
-          <w:sz w:val="28"/>
-          <w:szCs w:val="28"/>
-        </w:rPr>
-      </w:pPr>
-      <w:r>
-        <w:rPr>
-          <w:rFonts w:ascii="Arial Narrow" w:hAnsi="Arial Narrow"/>
-          <w:i/>
-          <w:sz w:val="28"/>
-          <w:szCs w:val="28"/>
-        </w:rPr>
-        <w:t>Таблица</w:t>
-      </w:r>
-      <w:r>
-        <w:rPr>
-          <w:rFonts w:ascii="Arial Narrow" w:hAnsi="Arial Narrow"/>
-          <w:sz w:val="28"/>
-          <w:szCs w:val="28"/>
-        </w:rPr>
-        <w:t xml:space="preserve"> – </w:t>
-      </w:r>
-      <w:r>
-        <w:rPr>
-          <w:rFonts w:ascii="Arial Narrow" w:hAnsi="Arial Narrow"/>
-          <w:sz w:val="28"/>
-          <w:szCs w:val="28"/>
-          <w:lang w:val="en-US"/>
-        </w:rPr>
-        <w:t>dbo</w:t>
+          <w:sz w:val="28"/>
+          <w:szCs w:val="28"/>
+        </w:rPr>
+      </w:pPr>
+      <w:r>
+        <w:rPr>
+          <w:rFonts w:ascii="Arial Narrow" w:hAnsi="Arial Narrow"/>
+          <w:sz w:val="28"/>
+          <w:szCs w:val="28"/>
+        </w:rPr>
+        <w:t>Система контроля за удалёнными сотрудниками включает в себя 3 модуля:</w:t>
+      </w:r>
+    </w:p>
+    <w:p>
+      <w:pPr>
+        <w:rPr>
+          <w:rFonts w:ascii="Arial Narrow" w:hAnsi="Arial Narrow"/>
+          <w:sz w:val="28"/>
+          <w:szCs w:val="28"/>
+        </w:rPr>
+      </w:pPr>
+      <w:r>
+        <w:rPr>
+          <w:rFonts w:ascii="Arial Narrow" w:hAnsi="Arial Narrow"/>
+          <w:sz w:val="28"/>
+          <w:szCs w:val="28"/>
+        </w:rPr>
+        <w:t>1)Программа, делающая снимки экрана в автономном режиме.</w:t>
+      </w:r>
+    </w:p>
+    <w:p>
+      <w:pPr>
+        <w:rPr>
+          <w:rFonts w:ascii="Arial Narrow" w:hAnsi="Arial Narrow"/>
+          <w:sz w:val="28"/>
+          <w:szCs w:val="28"/>
+        </w:rPr>
+      </w:pPr>
+      <w:r>
+        <w:rPr>
+          <w:rFonts w:ascii="Arial Narrow" w:hAnsi="Arial Narrow"/>
+          <w:sz w:val="28"/>
+          <w:szCs w:val="28"/>
+        </w:rPr>
+        <w:t>2)Сборщик активностей сотрудников компании.</w:t>
+      </w:r>
+    </w:p>
+    <w:p>
+      <w:pPr>
+        <w:rPr>
+          <w:rFonts w:ascii="Arial Narrow" w:hAnsi="Arial Narrow"/>
+          <w:sz w:val="28"/>
+          <w:szCs w:val="28"/>
+        </w:rPr>
+      </w:pPr>
+      <w:r>
+        <w:rPr>
+          <w:rFonts w:ascii="Arial Narrow" w:hAnsi="Arial Narrow"/>
+          <w:sz w:val="28"/>
+          <w:szCs w:val="28"/>
+        </w:rPr>
+        <w:t>3)Веб приложение для монит</w:t>
+      </w:r>
+      <w:r>
+        <w:rPr>
+          <w:rFonts w:ascii="Arial Narrow" w:hAnsi="Arial Narrow"/>
+          <w:sz w:val="28"/>
+          <w:szCs w:val="28"/>
+        </w:rPr>
+        <w:t>оринга активностей сотрудников</w:t>
       </w:r>
       <w:r>
         <w:rPr>
@@ -150,52 +85,97 @@
         </w:rPr>
         <w:t>.</w:t>
       </w:r>
-      <w:r>
-        <w:rPr>
-          <w:rFonts w:ascii="Arial Narrow" w:hAnsi="Arial Narrow"/>
-          <w:sz w:val="28"/>
-          <w:szCs w:val="28"/>
-          <w:lang w:val="en-US"/>
-        </w:rPr>
-        <w:t>ActionPoint</w:t>
-      </w:r>
-    </w:p>
-    <w:p>
-      <w:pPr>
-        <w:rPr>
-          <w:rFonts w:ascii="Arial Narrow" w:hAnsi="Arial Narrow"/>
-          <w:i/>
-          <w:sz w:val="28"/>
-          <w:szCs w:val="28"/>
-        </w:rPr>
-      </w:pPr>
-      <w:r>
-        <w:rPr>
-          <w:rFonts w:ascii="Arial Narrow" w:hAnsi="Arial Narrow"/>
-          <w:i/>
-          <w:sz w:val="28"/>
-          <w:szCs w:val="28"/>
-        </w:rPr>
-        <w:t>Столбцы</w:t>
-      </w:r>
-    </w:p>
-    <w:p>
-      <w:pPr>
-        <w:rPr>
-          <w:rFonts w:ascii="Arial Narrow" w:hAnsi="Arial Narrow"/>
-          <w:sz w:val="28"/>
-          <w:szCs w:val="28"/>
-          <w:lang w:val="en-US"/>
-        </w:rPr>
-      </w:pPr>
-      <w:r>
-        <w:rPr>
-          <w:rFonts w:ascii="Arial Narrow" w:hAnsi="Arial Narrow"/>
-          <w:sz w:val="28"/>
-          <w:szCs w:val="28"/>
-          <w:lang w:val="en-US"/>
-        </w:rPr>
-        <w:t>Id – Primary Key</w:t>
+    </w:p>
+    <w:p>
+      <w:pPr>
+        <w:jc w:val="both"/>
+        <w:rPr>
+          <w:rFonts w:ascii="Arial Narrow" w:hAnsi="Arial Narrow"/>
+          <w:sz w:val="28"/>
+          <w:szCs w:val="28"/>
+        </w:rPr>
+      </w:pPr>
+      <w:r>
+        <w:rPr>
+          <w:rFonts w:ascii="Arial Narrow" w:hAnsi="Arial Narrow"/>
+          <w:sz w:val="28"/>
+          <w:szCs w:val="28"/>
+        </w:rPr>
+        <w:t>Цель системы контроля – определить эффективность работы сотрудников компании. В случае возникновения у работника проблемы, руководитель отдела может посмотреть, чем занимался его подчинённый в течении дня, сначала просматривая активность работника, а затем результаты снимков экрана его компьютера.</w:t>
+      </w:r>
+      <w:r>
+        <w:rPr>
+          <w:rFonts w:ascii="Arial Narrow" w:hAnsi="Arial Narrow"/>
+          <w:sz w:val="28"/>
+          <w:szCs w:val="28"/>
+        </w:rPr>
+        <w:t xml:space="preserve"> Таким образом, просматривая снимки экрана можно понять</w:t>
+      </w:r>
+      <w:r>
+        <w:rPr>
+          <w:rFonts w:ascii="Arial Narrow" w:hAnsi="Arial Narrow"/>
+          <w:sz w:val="28"/>
+          <w:szCs w:val="28"/>
+        </w:rPr>
+        <w:t>,</w:t>
+      </w:r>
+      <w:r>
+        <w:rPr>
+          <w:rFonts w:ascii="Arial Narrow" w:hAnsi="Arial Narrow"/>
+          <w:sz w:val="28"/>
+          <w:szCs w:val="28"/>
+        </w:rPr>
+        <w:t xml:space="preserve"> чем занимался сотрудник, и в случае во</w:t>
+      </w:r>
+      <w:r>
+        <w:rPr>
+          <w:rFonts w:ascii="Arial Narrow" w:hAnsi="Arial Narrow"/>
+          <w:sz w:val="28"/>
+          <w:szCs w:val="28"/>
+        </w:rPr>
+        <w:t>зникновения проблемы помочь ему.</w:t>
+      </w:r>
+    </w:p>
+    <w:p>
+      <w:pPr>
+        <w:jc w:val="both"/>
+        <w:rPr>
+          <w:rFonts w:ascii="Arial Narrow" w:hAnsi="Arial Narrow"/>
+          <w:sz w:val="28"/>
+          <w:szCs w:val="28"/>
+        </w:rPr>
+      </w:pPr>
+      <w:r>
+        <w:rPr>
+          <w:rFonts w:ascii="Arial Narrow" w:hAnsi="Arial Narrow"/>
+          <w:sz w:val="28"/>
+          <w:szCs w:val="28"/>
+        </w:rPr>
+        <w:t>Моя задача, разработать ве</w:t>
+      </w:r>
+      <w:r>
+        <w:rPr>
+          <w:rFonts w:ascii="Arial Narrow" w:hAnsi="Arial Narrow"/>
+          <w:sz w:val="28"/>
+          <w:szCs w:val="28"/>
+        </w:rPr>
+        <w:t>б приложение для мониторинга активностей сотрудников</w:t>
+      </w:r>
+      <w:r>
+        <w:rPr>
+          <w:rFonts w:ascii="Arial Narrow" w:hAnsi="Arial Narrow"/>
+          <w:sz w:val="28"/>
+          <w:szCs w:val="28"/>
+        </w:rPr>
+        <w:t xml:space="preserve">, с 3-мя уровнями авторизации и возможностью </w:t>
+      </w:r>
+      <w:r>
+        <w:rPr>
+          <w:rFonts w:ascii="Arial Narrow" w:hAnsi="Arial Narrow"/>
+          <w:sz w:val="28"/>
+          <w:szCs w:val="28"/>
+        </w:rPr>
+        <w:t>руководителям отделов смотреть активности своих сотрудников.</w:t>
       </w:r>
       <w:bookmarkStart w:id="0" w:name="_GoBack"/>
       <w:bookmarkEnd w:id="0"/>
@@ -204,8 +184,209 @@
       <w:pPr>
         <w:rPr>
           <w:rFonts w:ascii="Arial Narrow" w:hAnsi="Arial Narrow"/>
-          <w:sz w:val="28"/>
-          <w:szCs w:val="28"/>
+          <w:b/>
+          <w:sz w:val="28"/>
+          <w:szCs w:val="28"/>
+        </w:rPr>
+      </w:pPr>
+      <w:r>
+        <w:rPr>
+          <w:rFonts w:ascii="Arial Narrow" w:hAnsi="Arial Narrow"/>
+          <w:b/>
+          <w:sz w:val="28"/>
+          <w:szCs w:val="28"/>
+        </w:rPr>
+        <w:t>Исходные:</w:t>
+      </w:r>
+    </w:p>
+    <w:p>
+      <w:pPr>
+        <w:rPr>
+          <w:rFonts w:ascii="Arial Narrow" w:hAnsi="Arial Narrow"/>
+          <w:sz w:val="28"/>
+          <w:szCs w:val="28"/>
+        </w:rPr>
+      </w:pPr>
+      <w:r>
+        <w:rPr>
+          <w:rFonts w:ascii="Arial Narrow" w:hAnsi="Arial Narrow"/>
+          <w:i/>
+          <w:sz w:val="28"/>
+          <w:szCs w:val="28"/>
+        </w:rPr>
+        <w:t>База</w:t>
+      </w:r>
+      <w:r>
+        <w:rPr>
+          <w:rFonts w:ascii="Arial Narrow" w:hAnsi="Arial Narrow"/>
+          <w:i/>
+          <w:sz w:val="28"/>
+          <w:szCs w:val="28"/>
+        </w:rPr>
+        <w:t xml:space="preserve"> </w:t>
+      </w:r>
+      <w:r>
+        <w:rPr>
+          <w:rFonts w:ascii="Arial Narrow" w:hAnsi="Arial Narrow"/>
+          <w:i/>
+          <w:sz w:val="28"/>
+          <w:szCs w:val="28"/>
+        </w:rPr>
+        <w:t>данных</w:t>
+      </w:r>
+      <w:r>
+        <w:rPr>
+          <w:rFonts w:ascii="Arial Narrow" w:hAnsi="Arial Narrow"/>
+          <w:sz w:val="28"/>
+          <w:szCs w:val="28"/>
+        </w:rPr>
+        <w:t xml:space="preserve">  </w:t>
+      </w:r>
+      <w:r>
+        <w:rPr>
+          <w:rFonts w:ascii="Arial Narrow" w:hAnsi="Arial Narrow"/>
+          <w:sz w:val="28"/>
+          <w:szCs w:val="28"/>
+          <w:lang w:val="en-US"/>
+        </w:rPr>
+        <w:t>MS</w:t>
+      </w:r>
+      <w:r>
+        <w:rPr>
+          <w:rFonts w:ascii="Arial Narrow" w:hAnsi="Arial Narrow"/>
+          <w:sz w:val="28"/>
+          <w:szCs w:val="28"/>
+        </w:rPr>
+        <w:t xml:space="preserve"> </w:t>
+      </w:r>
+      <w:r>
+        <w:rPr>
+          <w:rFonts w:ascii="Arial Narrow" w:hAnsi="Arial Narrow"/>
+          <w:sz w:val="28"/>
+          <w:szCs w:val="28"/>
+          <w:lang w:val="en-US"/>
+        </w:rPr>
+        <w:t>SQL</w:t>
+      </w:r>
+      <w:r>
+        <w:rPr>
+          <w:rFonts w:ascii="Arial Narrow" w:hAnsi="Arial Narrow"/>
+          <w:sz w:val="28"/>
+          <w:szCs w:val="28"/>
+        </w:rPr>
+        <w:t xml:space="preserve"> – </w:t>
+      </w:r>
+      <w:r>
+        <w:rPr>
+          <w:rFonts w:ascii="Arial Narrow" w:hAnsi="Arial Narrow"/>
+          <w:sz w:val="28"/>
+          <w:szCs w:val="28"/>
+          <w:lang w:val="en-US"/>
+        </w:rPr>
+        <w:t>ControlRemote</w:t>
+      </w:r>
+    </w:p>
+    <w:p>
+      <w:pPr>
+        <w:rPr>
+          <w:rFonts w:ascii="Arial Narrow" w:hAnsi="Arial Narrow"/>
+          <w:sz w:val="28"/>
+          <w:szCs w:val="28"/>
+          <w:lang w:val="en-US"/>
+        </w:rPr>
+      </w:pPr>
+      <w:r>
+        <w:rPr>
+          <w:rFonts w:ascii="Arial Narrow" w:hAnsi="Arial Narrow"/>
+          <w:i/>
+          <w:sz w:val="28"/>
+          <w:szCs w:val="28"/>
+        </w:rPr>
+        <w:t>Таблица</w:t>
+      </w:r>
+      <w:r>
+        <w:rPr>
+          <w:rFonts w:ascii="Arial Narrow" w:hAnsi="Arial Narrow"/>
+          <w:sz w:val="28"/>
+          <w:szCs w:val="28"/>
+          <w:lang w:val="en-US"/>
+        </w:rPr>
+        <w:t xml:space="preserve"> – </w:t>
+      </w:r>
+      <w:r>
+        <w:rPr>
+          <w:rFonts w:ascii="Arial Narrow" w:hAnsi="Arial Narrow"/>
+          <w:sz w:val="28"/>
+          <w:szCs w:val="28"/>
+          <w:lang w:val="en-US"/>
+        </w:rPr>
+        <w:t>dbo</w:t>
+      </w:r>
+      <w:r>
+        <w:rPr>
+          <w:rFonts w:ascii="Arial Narrow" w:hAnsi="Arial Narrow"/>
+          <w:sz w:val="28"/>
+          <w:szCs w:val="28"/>
+          <w:lang w:val="en-US"/>
+        </w:rPr>
+        <w:t>.</w:t>
+      </w:r>
+      <w:r>
+        <w:rPr>
+          <w:rFonts w:ascii="Arial Narrow" w:hAnsi="Arial Narrow"/>
+          <w:sz w:val="28"/>
+          <w:szCs w:val="28"/>
+          <w:lang w:val="en-US"/>
+        </w:rPr>
+        <w:t>ActionPoint</w:t>
+      </w:r>
+    </w:p>
+    <w:p>
+      <w:pPr>
+        <w:rPr>
+          <w:rFonts w:ascii="Arial Narrow" w:hAnsi="Arial Narrow"/>
+          <w:i/>
+          <w:sz w:val="28"/>
+          <w:szCs w:val="28"/>
+          <w:lang w:val="en-US"/>
+        </w:rPr>
+      </w:pPr>
+      <w:r>
+        <w:rPr>
+          <w:rFonts w:ascii="Arial Narrow" w:hAnsi="Arial Narrow"/>
+          <w:i/>
+          <w:sz w:val="28"/>
+          <w:szCs w:val="28"/>
+        </w:rPr>
+        <w:t>Столбцы</w:t>
+      </w:r>
+    </w:p>
+    <w:p>
+      <w:pPr>
+        <w:rPr>
+          <w:rFonts w:ascii="Arial Narrow" w:hAnsi="Arial Narrow"/>
+          <w:sz w:val="28"/>
+          <w:szCs w:val="28"/>
+          <w:lang w:val="en-US"/>
+        </w:rPr>
+      </w:pPr>
+      <w:r>
+        <w:rPr>
+          <w:rFonts w:ascii="Arial Narrow" w:hAnsi="Arial Narrow"/>
+          <w:sz w:val="28"/>
+          <w:szCs w:val="28"/>
+          <w:lang w:val="en-US"/>
+        </w:rPr>
+        <w:t>Id – Primary Key</w:t>
+      </w:r>
+    </w:p>
+    <w:p>
+      <w:pPr>
+        <w:rPr>
+          <w:rFonts w:ascii="Arial Narrow" w:hAnsi="Arial Narrow"/>
+          <w:sz w:val="28"/>
+          <w:szCs w:val="28"/>
+          <w:lang w:val="en-US"/>
         </w:rPr>
       </w:pPr>
       <w:r>
@@ -222,6 +403,7 @@
           <w:rFonts w:ascii="Arial Narrow" w:hAnsi="Arial Narrow"/>
           <w:sz w:val="28"/>
           <w:szCs w:val="28"/>
+          <w:lang w:val="en-US"/>
         </w:rPr>
         <w:t xml:space="preserve"> (</w:t>
       </w:r>
@@ -239,6 +421,7 @@
           <w:rFonts w:ascii="Arial Narrow" w:hAnsi="Arial Narrow"/>
           <w:sz w:val="28"/>
           <w:szCs w:val="28"/>
+          <w:lang w:val="en-US"/>
         </w:rPr>
         <w:t xml:space="preserve"> 50, </w:t>
       </w:r>
@@ -256,6 +439,7 @@
           <w:rFonts w:ascii="Arial Narrow" w:hAnsi="Arial Narrow"/>
           <w:sz w:val="28"/>
           <w:szCs w:val="28"/>
+          <w:lang w:val="en-US"/>
         </w:rPr>
         <w:t xml:space="preserve"> </w:t>
       </w:r>
@@ -273,6 +457,7 @@
           <w:rFonts w:ascii="Arial Narrow" w:hAnsi="Arial Narrow"/>
           <w:sz w:val="28"/>
           <w:szCs w:val="28"/>
+          <w:lang w:val="en-US"/>
         </w:rPr>
         <w:t xml:space="preserve">) - </w:t>
       </w:r>
@@ -289,6 +474,7 @@
           <w:rFonts w:ascii="Arial Narrow" w:hAnsi="Arial Narrow"/>
           <w:sz w:val="28"/>
           <w:szCs w:val="28"/>
+          <w:lang w:val="en-US"/>
         </w:rPr>
         <w:t xml:space="preserve"> </w:t>
       </w:r>
@@ -305,6 +491,7 @@
           <w:rFonts w:ascii="Arial Narrow" w:hAnsi="Arial Narrow"/>
           <w:sz w:val="28"/>
           <w:szCs w:val="28"/>
+          <w:lang w:val="en-US"/>
         </w:rPr>
         <w:t xml:space="preserve"> </w:t>
       </w:r>
@@ -324,6 +511,7 @@
           <w:color w:val="000000"/>
           <w:sz w:val="28"/>
           <w:szCs w:val="28"/>
+          <w:lang w:val="en-US"/>
         </w:rPr>
       </w:pPr>
       <w:r>
@@ -342,6 +530,7 @@
           <w:color w:val="000000"/>
           <w:sz w:val="28"/>
           <w:szCs w:val="28"/>
+          <w:lang w:val="en-US"/>
         </w:rPr>
         <w:t xml:space="preserve"> (</w:t>
       </w:r>
@@ -361,6 +550,7 @@
           <w:color w:val="000000"/>
           <w:sz w:val="28"/>
           <w:szCs w:val="28"/>
+          <w:lang w:val="en-US"/>
         </w:rPr>
         <w:t xml:space="preserve">, </w:t>
       </w:r>
@@ -380,6 +570,7 @@
           <w:color w:val="000000"/>
           <w:sz w:val="28"/>
           <w:szCs w:val="28"/>
+          <w:lang w:val="en-US"/>
         </w:rPr>
         <w:t xml:space="preserve"> </w:t>
       </w:r>
@@ -399,6 +590,7 @@
           <w:color w:val="000000"/>
           <w:sz w:val="28"/>
           <w:szCs w:val="28"/>
+          <w:lang w:val="en-US"/>
         </w:rPr>
         <w:t xml:space="preserve">) – </w:t>
       </w:r>
@@ -417,6 +609,7 @@
           <w:color w:val="000000"/>
           <w:sz w:val="28"/>
           <w:szCs w:val="28"/>
+          <w:lang w:val="en-US"/>
         </w:rPr>
         <w:t xml:space="preserve"> </w:t>
       </w:r>
@@ -435,6 +628,7 @@
           <w:color w:val="000000"/>
           <w:sz w:val="28"/>
           <w:szCs w:val="28"/>
+          <w:lang w:val="en-US"/>
         </w:rPr>
         <w:t xml:space="preserve"> </w:t>
       </w:r>
@@ -453,6 +647,7 @@
           <w:color w:val="000000"/>
           <w:sz w:val="28"/>
           <w:szCs w:val="28"/>
+          <w:lang w:val="en-US"/>
         </w:rPr>
         <w:t xml:space="preserve"> </w:t>
       </w:r>
@@ -471,6 +666,7 @@
           <w:color w:val="000000"/>
           <w:sz w:val="28"/>
           <w:szCs w:val="28"/>
+          <w:lang w:val="en-US"/>
         </w:rPr>
         <w:t xml:space="preserve"> </w:t>
       </w:r>
@@ -490,6 +686,7 @@
           <w:rFonts w:ascii="Arial Narrow" w:hAnsi="Arial Narrow"/>
           <w:sz w:val="28"/>
           <w:szCs w:val="28"/>
+          <w:lang w:val="en-US"/>
         </w:rPr>
       </w:pPr>
       <w:r>
@@ -508,6 +705,7 @@
           <w:color w:val="000000"/>
           <w:sz w:val="28"/>
           <w:szCs w:val="28"/>
+          <w:lang w:val="en-US"/>
         </w:rPr>
         <w:t xml:space="preserve"> </w:t>
       </w:r>
@@ -516,6 +714,7 @@
           <w:rFonts w:ascii="Arial Narrow" w:hAnsi="Arial Narrow"/>
           <w:sz w:val="28"/>
           <w:szCs w:val="28"/>
+          <w:lang w:val="en-US"/>
         </w:rPr>
         <w:t>(</w:t>
       </w:r>
@@ -533,6 +732,7 @@
           <w:rFonts w:ascii="Arial Narrow" w:hAnsi="Arial Narrow"/>
           <w:sz w:val="28"/>
           <w:szCs w:val="28"/>
+          <w:lang w:val="en-US"/>
         </w:rPr>
         <w:t xml:space="preserve"> 50, </w:t>
       </w:r>
@@ -550,6 +750,7 @@
           <w:rFonts w:ascii="Arial Narrow" w:hAnsi="Arial Narrow"/>
           <w:sz w:val="28"/>
           <w:szCs w:val="28"/>
+          <w:lang w:val="en-US"/>
         </w:rPr>
         <w:t xml:space="preserve"> </w:t>
       </w:r>
@@ -567,8 +768,68 @@
           <w:rFonts w:ascii="Arial Narrow" w:hAnsi="Arial Narrow"/>
           <w:sz w:val="28"/>
           <w:szCs w:val="28"/>
-        </w:rPr>
-        <w:t>) – имя станции, зарегистрировавшей активность</w:t>
+          <w:lang w:val="en-US"/>
+        </w:rPr>
+        <w:t xml:space="preserve">) – </w:t>
+      </w:r>
+      <w:r>
+        <w:rPr>
+          <w:rFonts w:ascii="Arial Narrow" w:hAnsi="Arial Narrow"/>
+          <w:sz w:val="28"/>
+          <w:szCs w:val="28"/>
+        </w:rPr>
+        <w:t>имя</w:t>
+      </w:r>
+      <w:r>
+        <w:rPr>
+          <w:rFonts w:ascii="Arial Narrow" w:hAnsi="Arial Narrow"/>
+          <w:sz w:val="28"/>
+          <w:szCs w:val="28"/>
+          <w:lang w:val="en-US"/>
+        </w:rPr>
+        <w:t xml:space="preserve"> </w:t>
+      </w:r>
+      <w:r>
+        <w:rPr>
+          <w:rFonts w:ascii="Arial Narrow" w:hAnsi="Arial Narrow"/>
+          <w:sz w:val="28"/>
+          <w:szCs w:val="28"/>
+        </w:rPr>
+        <w:t>станции</w:t>
+      </w:r>
+      <w:r>
+        <w:rPr>
+          <w:rFonts w:ascii="Arial Narrow" w:hAnsi="Arial Narrow"/>
+          <w:sz w:val="28"/>
+          <w:szCs w:val="28"/>
+          <w:lang w:val="en-US"/>
+        </w:rPr>
+        <w:t xml:space="preserve">, </w:t>
+      </w:r>
+      <w:r>
+        <w:rPr>
+          <w:rFonts w:ascii="Arial Narrow" w:hAnsi="Arial Narrow"/>
+          <w:sz w:val="28"/>
+          <w:szCs w:val="28"/>
+        </w:rPr>
+        <w:t>зарегистрировавшей</w:t>
+      </w:r>
+      <w:r>
+        <w:rPr>
+          <w:rFonts w:ascii="Arial Narrow" w:hAnsi="Arial Narrow"/>
+          <w:sz w:val="28"/>
+          <w:szCs w:val="28"/>
+          <w:lang w:val="en-US"/>
+        </w:rPr>
+        <w:t xml:space="preserve"> </w:t>
+      </w:r>
+      <w:r>
+        <w:rPr>
+          <w:rFonts w:ascii="Arial Narrow" w:hAnsi="Arial Narrow"/>
+          <w:sz w:val="28"/>
+          <w:szCs w:val="28"/>
+        </w:rPr>
+        <w:t>активность</w:t>
       </w:r>
     </w:p>
     <w:p>
@@ -946,6 +1207,7 @@
           <w:szCs w:val="28"/>
           <w:lang w:val="en-US"/>
         </w:rPr>
+        <w:lastRenderedPageBreak/>
         <w:t>Password</w:t>
       </w:r>
       <w:r>
@@ -1263,7 +1525,6 @@
           <w:szCs w:val="28"/>
           <w:lang w:val="en-US"/>
         </w:rPr>
-        <w:lastRenderedPageBreak/>
         <w:t>Login - nvarchar(50), Not null</w:t>
       </w:r>
     </w:p>

</xml_diff>